<commit_message>
I made a mess
</commit_message>
<xml_diff>
--- a/Plan.docx
+++ b/Plan.docx
@@ -49,7 +49,13 @@
         <w:rPr>
           <w:lang w:val="pl-PL"/>
         </w:rPr>
-        <w:t>4.Szukanie w pliku .sam konkretnych rekordów odnośnie tego genu, bazując na początku i końcu sekwencji.</w:t>
+        <w:t>4.Szukanie w pliku .sam konkretnych rekordów odnośnie tego genu, bazując na początku i końcu sekwencji</w:t>
+      </w:r>
+      <w:r>
+        <w:rPr>
+          <w:lang w:val="pl-PL"/>
+        </w:rPr>
+        <w:t xml:space="preserve"> oraz chromosomie.</w:t>
       </w:r>
     </w:p>
     <w:sectPr>

</xml_diff>